<commit_message>
Update AlgoBio - Documento Presentazione.docx
</commit_message>
<xml_diff>
--- a/Presentation/AlgoBio - Documento Presentazione.docx
+++ b/Presentation/AlgoBio - Documento Presentazione.docx
@@ -1667,14 +1667,7 @@
                                 <w:sz w:val="18"/>
                                 <w:szCs w:val="18"/>
                               </w:rPr>
-                              <w:t xml:space="preserve"> Cook nel 1971</w:t>
-                            </w:r>
-                            <w:r>
-                              <w:rPr>
-                                <w:sz w:val="18"/>
-                                <w:szCs w:val="18"/>
-                              </w:rPr>
-                              <w:t xml:space="preserve"> (</w:t>
+                              <w:t xml:space="preserve"> Cook nel 1971 (</w:t>
                             </w:r>
                             <w:r>
                               <w:rPr>
@@ -1975,14 +1968,7 @@
                           <w:sz w:val="18"/>
                           <w:szCs w:val="18"/>
                         </w:rPr>
-                        <w:t xml:space="preserve"> Cook nel 1971</w:t>
-                      </w:r>
-                      <w:r>
-                        <w:rPr>
-                          <w:sz w:val="18"/>
-                          <w:szCs w:val="18"/>
-                        </w:rPr>
-                        <w:t xml:space="preserve"> (</w:t>
+                        <w:t xml:space="preserve"> Cook nel 1971 (</w:t>
                       </w:r>
                       <w:r>
                         <w:rPr>
@@ -2333,14 +2319,7 @@
                                 <w:sz w:val="18"/>
                                 <w:szCs w:val="18"/>
                               </w:rPr>
-                              <w:t xml:space="preserve"> e rapido dei segnali all’interno della rete stessa.</w:t>
-                            </w:r>
-                            <w:r>
-                              <w:rPr>
-                                <w:sz w:val="18"/>
-                                <w:szCs w:val="18"/>
-                              </w:rPr>
-                              <w:t xml:space="preserve"> </w:t>
+                              <w:t xml:space="preserve"> e rapido dei segnali all’interno della rete stessa. </w:t>
                             </w:r>
                             <w:r>
                               <w:rPr>
@@ -2438,14 +2417,7 @@
                                 <w:sz w:val="18"/>
                                 <w:szCs w:val="18"/>
                               </w:rPr>
-                              <w:t xml:space="preserve"> fondamentale delle PPIN</w:t>
-                            </w:r>
-                            <w:r>
-                              <w:rPr>
-                                <w:sz w:val="18"/>
-                                <w:szCs w:val="18"/>
-                              </w:rPr>
-                              <w:t>.</w:t>
+                              <w:t xml:space="preserve"> fondamentale delle PPIN.</w:t>
                             </w:r>
                           </w:p>
                           <w:p>
@@ -2509,14 +2481,7 @@
                                 <w:sz w:val="18"/>
                                 <w:szCs w:val="18"/>
                               </w:rPr>
-                              <w:t>) sono collegati a molti altri nodi della rete stessa</w:t>
-                            </w:r>
-                            <w:r>
-                              <w:rPr>
-                                <w:sz w:val="18"/>
-                                <w:szCs w:val="18"/>
-                              </w:rPr>
-                              <w:t>.</w:t>
+                              <w:t>) sono collegati a molti altri nodi della rete stessa.</w:t>
                             </w:r>
                           </w:p>
                           <w:p>
@@ -2676,23 +2641,7 @@
                                 <w:sz w:val="18"/>
                                 <w:szCs w:val="18"/>
                               </w:rPr>
-                              <w:t xml:space="preserve">e </w:t>
-                            </w:r>
-                            <w:proofErr w:type="spellStart"/>
-                            <w:r>
-                              <w:rPr>
-                                <w:sz w:val="18"/>
-                                <w:szCs w:val="18"/>
-                              </w:rPr>
-                              <w:t>si</w:t>
-                            </w:r>
-                            <w:proofErr w:type="spellEnd"/>
-                            <w:r>
-                              <w:rPr>
-                                <w:sz w:val="18"/>
-                                <w:szCs w:val="18"/>
-                              </w:rPr>
-                              <w:t xml:space="preserve"> </w:t>
+                              <w:t xml:space="preserve">e si </w:t>
                             </w:r>
                             <w:proofErr w:type="spellStart"/>
                             <w:r>
@@ -2939,15 +2888,7 @@
                                 <w:sz w:val="18"/>
                                 <w:szCs w:val="18"/>
                               </w:rPr>
-                              <w:t xml:space="preserve"> che la rete </w:t>
-                            </w:r>
-                            <w:proofErr w:type="gramStart"/>
-                            <w:r>
-                              <w:rPr>
-                                <w:sz w:val="18"/>
-                                <w:szCs w:val="18"/>
-                              </w:rPr>
-                              <w:t>contiene ”comunit</w:t>
+                              <w:t xml:space="preserve"> che la rete contiene ”comunit</w:t>
                             </w:r>
                             <w:r>
                               <w:rPr>
@@ -2956,7 +2897,6 @@
                               </w:rPr>
                               <w:t>à</w:t>
                             </w:r>
-                            <w:proofErr w:type="gramEnd"/>
                             <w:r>
                               <w:rPr>
                                 <w:sz w:val="18"/>
@@ -3375,14 +3315,7 @@
                           <w:sz w:val="18"/>
                           <w:szCs w:val="18"/>
                         </w:rPr>
-                        <w:t xml:space="preserve"> e rapido dei segnali all’interno della rete stessa.</w:t>
-                      </w:r>
-                      <w:r>
-                        <w:rPr>
-                          <w:sz w:val="18"/>
-                          <w:szCs w:val="18"/>
-                        </w:rPr>
-                        <w:t xml:space="preserve"> </w:t>
+                        <w:t xml:space="preserve"> e rapido dei segnali all’interno della rete stessa. </w:t>
                       </w:r>
                       <w:r>
                         <w:rPr>
@@ -3480,14 +3413,7 @@
                           <w:sz w:val="18"/>
                           <w:szCs w:val="18"/>
                         </w:rPr>
-                        <w:t xml:space="preserve"> fondamentale delle PPIN</w:t>
-                      </w:r>
-                      <w:r>
-                        <w:rPr>
-                          <w:sz w:val="18"/>
-                          <w:szCs w:val="18"/>
-                        </w:rPr>
-                        <w:t>.</w:t>
+                        <w:t xml:space="preserve"> fondamentale delle PPIN.</w:t>
                       </w:r>
                     </w:p>
                     <w:p>
@@ -3551,14 +3477,7 @@
                           <w:sz w:val="18"/>
                           <w:szCs w:val="18"/>
                         </w:rPr>
-                        <w:t>) sono collegati a molti altri nodi della rete stessa</w:t>
-                      </w:r>
-                      <w:r>
-                        <w:rPr>
-                          <w:sz w:val="18"/>
-                          <w:szCs w:val="18"/>
-                        </w:rPr>
-                        <w:t>.</w:t>
+                        <w:t>) sono collegati a molti altri nodi della rete stessa.</w:t>
                       </w:r>
                     </w:p>
                     <w:p>
@@ -3718,23 +3637,7 @@
                           <w:sz w:val="18"/>
                           <w:szCs w:val="18"/>
                         </w:rPr>
-                        <w:t xml:space="preserve">e </w:t>
-                      </w:r>
-                      <w:proofErr w:type="spellStart"/>
-                      <w:r>
-                        <w:rPr>
-                          <w:sz w:val="18"/>
-                          <w:szCs w:val="18"/>
-                        </w:rPr>
-                        <w:t>si</w:t>
-                      </w:r>
-                      <w:proofErr w:type="spellEnd"/>
-                      <w:r>
-                        <w:rPr>
-                          <w:sz w:val="18"/>
-                          <w:szCs w:val="18"/>
-                        </w:rPr>
-                        <w:t xml:space="preserve"> </w:t>
+                        <w:t xml:space="preserve">e si </w:t>
                       </w:r>
                       <w:proofErr w:type="spellStart"/>
                       <w:r>
@@ -3981,15 +3884,7 @@
                           <w:sz w:val="18"/>
                           <w:szCs w:val="18"/>
                         </w:rPr>
-                        <w:t xml:space="preserve"> che la rete </w:t>
-                      </w:r>
-                      <w:proofErr w:type="gramStart"/>
-                      <w:r>
-                        <w:rPr>
-                          <w:sz w:val="18"/>
-                          <w:szCs w:val="18"/>
-                        </w:rPr>
-                        <w:t>contiene ”comunit</w:t>
+                        <w:t xml:space="preserve"> che la rete contiene ”comunit</w:t>
                       </w:r>
                       <w:r>
                         <w:rPr>
@@ -3998,7 +3893,6 @@
                         </w:rPr>
                         <w:t>à</w:t>
                       </w:r>
-                      <w:proofErr w:type="gramEnd"/>
                       <w:r>
                         <w:rPr>
                           <w:sz w:val="18"/>
@@ -5067,7 +4961,6 @@
                         <w:txbxContent>
                           <w:p>
                             <w:proofErr w:type="spellStart"/>
-                            <w:proofErr w:type="gramStart"/>
                             <w:r>
                               <w:t>IsoRank</w:t>
                             </w:r>
@@ -5081,7 +4974,6 @@
                             <w:r>
                               <w:t>è</w:t>
                             </w:r>
-                            <w:proofErr w:type="gramEnd"/>
                             <w:r>
                               <w:t xml:space="preserve"> un metodo per l’allineamento globale di pi</w:t>
                             </w:r>
@@ -5156,7 +5048,6 @@
                   <w:txbxContent>
                     <w:p>
                       <w:proofErr w:type="spellStart"/>
-                      <w:proofErr w:type="gramStart"/>
                       <w:r>
                         <w:t>IsoRank</w:t>
                       </w:r>
@@ -5170,7 +5061,6 @@
                       <w:r>
                         <w:t>è</w:t>
                       </w:r>
-                      <w:proofErr w:type="gramEnd"/>
                       <w:r>
                         <w:t xml:space="preserve"> un metodo per l’allineamento globale di pi</w:t>
                       </w:r>
@@ -5282,6 +5172,466 @@
           <w:noProof/>
         </w:rPr>
         <w:lastRenderedPageBreak/>
+        <mc:AlternateContent>
+          <mc:Choice Requires="wps">
+            <w:drawing>
+              <wp:anchor distT="0" distB="0" distL="114300" distR="114300" simplePos="0" relativeHeight="251669504" behindDoc="0" locked="0" layoutInCell="1" allowOverlap="1">
+                <wp:simplePos x="0" y="0"/>
+                <wp:positionH relativeFrom="column">
+                  <wp:posOffset>27333</wp:posOffset>
+                </wp:positionH>
+                <wp:positionV relativeFrom="paragraph">
+                  <wp:posOffset>5039829</wp:posOffset>
+                </wp:positionV>
+                <wp:extent cx="6146358" cy="3999506"/>
+                <wp:effectExtent l="0" t="0" r="26035" b="20320"/>
+                <wp:wrapNone/>
+                <wp:docPr id="22" name="Casella di testo 22"/>
+                <wp:cNvGraphicFramePr/>
+                <a:graphic xmlns:a="http://schemas.openxmlformats.org/drawingml/2006/main">
+                  <a:graphicData uri="http://schemas.microsoft.com/office/word/2010/wordprocessingShape">
+                    <wps:wsp>
+                      <wps:cNvSpPr txBox="1"/>
+                      <wps:spPr>
+                        <a:xfrm>
+                          <a:off x="0" y="0"/>
+                          <a:ext cx="6146358" cy="3999506"/>
+                        </a:xfrm>
+                        <a:prstGeom prst="rect">
+                          <a:avLst/>
+                        </a:prstGeom>
+                        <a:solidFill>
+                          <a:schemeClr val="lt1"/>
+                        </a:solidFill>
+                        <a:ln w="6350">
+                          <a:solidFill>
+                            <a:prstClr val="black"/>
+                          </a:solidFill>
+                        </a:ln>
+                      </wps:spPr>
+                      <wps:txbx>
+                        <w:txbxContent>
+                          <w:p>
+                            <w:r>
+                              <w:t xml:space="preserve">L’algoritmo prevede due fasi. Nella prima fase associa un </w:t>
+                            </w:r>
+                            <w:proofErr w:type="spellStart"/>
+                            <w:r>
+                              <w:t>functional</w:t>
+                            </w:r>
+                            <w:proofErr w:type="spellEnd"/>
+                            <w:r>
+                              <w:t xml:space="preserve"> </w:t>
+                            </w:r>
+                            <w:proofErr w:type="spellStart"/>
+                            <w:r>
+                              <w:t>similarity</w:t>
+                            </w:r>
+                            <w:proofErr w:type="spellEnd"/>
+                            <w:r>
+                              <w:t xml:space="preserve"> score ad ogni possibile match tra i nodi delle due reti. Sia </w:t>
+                            </w:r>
+                            <w:proofErr w:type="spellStart"/>
+                            <w:r>
+                              <w:t>Rij</w:t>
+                            </w:r>
+                            <w:proofErr w:type="spellEnd"/>
+                            <w:r>
+                              <w:t xml:space="preserve"> lo score per la coppia di proteine (</w:t>
+                            </w:r>
+                            <w:proofErr w:type="spellStart"/>
+                            <w:r>
+                              <w:t>i,j</w:t>
+                            </w:r>
+                            <w:proofErr w:type="spellEnd"/>
+                            <w:r>
+                              <w:t xml:space="preserve">) dove i proviene dalla rete G1, mentre j da G2. La seconda fase costruisce la mappatura per il GNA estraendo un insieme di score elevati (in accordo con R, il vettore di tutti </w:t>
+                            </w:r>
+                            <w:proofErr w:type="spellStart"/>
+                            <w:r>
+                              <w:t>Rij</w:t>
+                            </w:r>
+                            <w:proofErr w:type="spellEnd"/>
+                            <w:r>
+                              <w:t xml:space="preserve">). Per calcolare il </w:t>
+                            </w:r>
+                            <w:proofErr w:type="spellStart"/>
+                            <w:r>
+                              <w:t>functional</w:t>
+                            </w:r>
+                            <w:proofErr w:type="spellEnd"/>
+                            <w:r>
+                              <w:t xml:space="preserve"> </w:t>
+                            </w:r>
+                            <w:proofErr w:type="spellStart"/>
+                            <w:r>
+                              <w:t>similarity</w:t>
+                            </w:r>
+                            <w:proofErr w:type="spellEnd"/>
+                            <w:r>
+                              <w:t xml:space="preserve"> score </w:t>
+                            </w:r>
+                            <w:proofErr w:type="spellStart"/>
+                            <w:r>
+                              <w:t>Rij</w:t>
+                            </w:r>
+                            <w:proofErr w:type="spellEnd"/>
+                            <w:r>
+                              <w:t xml:space="preserve"> consideriamo la coppia (</w:t>
+                            </w:r>
+                            <w:proofErr w:type="spellStart"/>
+                            <w:r>
+                              <w:t>i,j</w:t>
+                            </w:r>
+                            <w:proofErr w:type="spellEnd"/>
+                            <w:r>
+                              <w:t>) un ”buon match” se le sequenze di i e di j sono allineate e i loro ”vicini” costituiscono a loro volta un buon match gli uni con gli altri.</w:t>
+                            </w:r>
+                          </w:p>
+                          <w:p>
+                            <w:r>
+                              <w:t xml:space="preserve">I nodi che hanno una buona corrispondenza hanno score </w:t>
+                            </w:r>
+                            <w:proofErr w:type="spellStart"/>
+                            <w:r>
+                              <w:t>Rij</w:t>
+                            </w:r>
+                            <w:proofErr w:type="spellEnd"/>
+                            <w:r>
+                              <w:t xml:space="preserve"> più alti.</w:t>
+                            </w:r>
+                          </w:p>
+                          <w:p>
+                            <w:r>
+                              <w:t xml:space="preserve">Dopo aver </w:t>
+                            </w:r>
+                            <w:proofErr w:type="spellStart"/>
+                            <w:r>
+                              <w:t>identiﬁcato</w:t>
+                            </w:r>
+                            <w:proofErr w:type="spellEnd"/>
+                            <w:r>
+                              <w:t xml:space="preserve"> gli score pi</w:t>
+                            </w:r>
+                            <w:r>
+                              <w:t>ù</w:t>
+                            </w:r>
+                            <w:r>
+                              <w:t xml:space="preserve"> alti bisogna assicurarsi che il mapping mantenga la propriet</w:t>
+                            </w:r>
+                            <w:r>
+                              <w:t>à</w:t>
+                            </w:r>
+                            <w:r>
+                              <w:t xml:space="preserve"> di transitivit</w:t>
+                            </w:r>
+                            <w:r>
+                              <w:t>à</w:t>
+                            </w:r>
+                            <w:r>
+                              <w:t xml:space="preserve">. Il </w:t>
+                            </w:r>
+                            <w:r>
+                              <w:rPr>
+                                <w:i/>
+                                <w:iCs/>
+                              </w:rPr>
+                              <w:t>mapping</w:t>
+                            </w:r>
+                            <w:r>
+                              <w:t xml:space="preserve"> si pu</w:t>
+                            </w:r>
+                            <w:r>
+                              <w:t>ò</w:t>
+                            </w:r>
+                            <w:r>
+                              <w:t xml:space="preserve"> ottenere in due modi:</w:t>
+                            </w:r>
+                            <w:r>
+                              <w:t xml:space="preserve"> (1) </w:t>
+                            </w:r>
+                            <w:proofErr w:type="spellStart"/>
+                            <w:r>
+                              <w:t>o</w:t>
+                            </w:r>
+                            <w:r>
+                              <w:t>ne-to-one</w:t>
+                            </w:r>
+                            <w:proofErr w:type="spellEnd"/>
+                            <w:r>
+                              <w:t xml:space="preserve"> </w:t>
+                            </w:r>
+                            <w:r>
+                              <w:t>m</w:t>
+                            </w:r>
+                            <w:r>
+                              <w:t>apping: ogni nodo viene mappato in al massimo un altro nodo (per specie)</w:t>
+                            </w:r>
+                            <w:r>
+                              <w:t>, (2)</w:t>
+                            </w:r>
+                            <w:r>
+                              <w:t xml:space="preserve"> </w:t>
+                            </w:r>
+                            <w:proofErr w:type="spellStart"/>
+                            <w:r>
+                              <w:t>m</w:t>
+                            </w:r>
+                            <w:r>
+                              <w:t>any</w:t>
+                            </w:r>
+                            <w:proofErr w:type="spellEnd"/>
+                            <w:r>
+                              <w:t>-to-</w:t>
+                            </w:r>
+                            <w:proofErr w:type="spellStart"/>
+                            <w:r>
+                              <w:t>many</w:t>
+                            </w:r>
+                            <w:proofErr w:type="spellEnd"/>
+                            <w:r>
+                              <w:t>: un nodo pu</w:t>
+                            </w:r>
+                            <w:r>
+                              <w:t>ò</w:t>
+                            </w:r>
+                            <w:r>
+                              <w:t xml:space="preserve"> essere mappato in pi</w:t>
+                            </w:r>
+                            <w:r>
+                              <w:t>ù</w:t>
+                            </w:r>
+                            <w:r>
+                              <w:t xml:space="preserve"> di un nodo in un’altra specie.</w:t>
+                            </w:r>
+                          </w:p>
+                        </w:txbxContent>
+                      </wps:txbx>
+                      <wps:bodyPr rot="0" spcFirstLastPara="0" vertOverflow="overflow" horzOverflow="overflow" vert="horz" wrap="square" lIns="91440" tIns="45720" rIns="91440" bIns="45720" numCol="1" spcCol="0" rtlCol="0" fromWordArt="0" anchor="t" anchorCtr="0" forceAA="0" compatLnSpc="1">
+                        <a:prstTxWarp prst="textNoShape">
+                          <a:avLst/>
+                        </a:prstTxWarp>
+                        <a:noAutofit/>
+                      </wps:bodyPr>
+                    </wps:wsp>
+                  </a:graphicData>
+                </a:graphic>
+                <wp14:sizeRelV relativeFrom="margin">
+                  <wp14:pctHeight>0</wp14:pctHeight>
+                </wp14:sizeRelV>
+              </wp:anchor>
+            </w:drawing>
+          </mc:Choice>
+          <mc:Fallback>
+            <w:pict>
+              <v:shape id="Casella di testo 22" o:spid="_x0000_s1034" type="#_x0000_t202" style="position:absolute;margin-left:2.15pt;margin-top:396.85pt;width:483.95pt;height:314.9pt;z-index:251669504;visibility:visible;mso-wrap-style:square;mso-height-percent:0;mso-wrap-distance-left:9pt;mso-wrap-distance-top:0;mso-wrap-distance-right:9pt;mso-wrap-distance-bottom:0;mso-position-horizontal:absolute;mso-position-horizontal-relative:text;mso-position-vertical:absolute;mso-position-vertical-relative:text;mso-height-percent:0;mso-height-relative:margin;v-text-anchor:top" o:gfxdata="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" fillcolor="white [3201]" strokeweight=".5pt">
+                <v:textbox>
+                  <w:txbxContent>
+                    <w:p>
+                      <w:r>
+                        <w:t xml:space="preserve">L’algoritmo prevede due fasi. Nella prima fase associa un </w:t>
+                      </w:r>
+                      <w:proofErr w:type="spellStart"/>
+                      <w:r>
+                        <w:t>functional</w:t>
+                      </w:r>
+                      <w:proofErr w:type="spellEnd"/>
+                      <w:r>
+                        <w:t xml:space="preserve"> </w:t>
+                      </w:r>
+                      <w:proofErr w:type="spellStart"/>
+                      <w:r>
+                        <w:t>similarity</w:t>
+                      </w:r>
+                      <w:proofErr w:type="spellEnd"/>
+                      <w:r>
+                        <w:t xml:space="preserve"> score ad ogni possibile match tra i nodi delle due reti. Sia </w:t>
+                      </w:r>
+                      <w:proofErr w:type="spellStart"/>
+                      <w:r>
+                        <w:t>Rij</w:t>
+                      </w:r>
+                      <w:proofErr w:type="spellEnd"/>
+                      <w:r>
+                        <w:t xml:space="preserve"> lo score per la coppia di proteine (</w:t>
+                      </w:r>
+                      <w:proofErr w:type="spellStart"/>
+                      <w:r>
+                        <w:t>i,j</w:t>
+                      </w:r>
+                      <w:proofErr w:type="spellEnd"/>
+                      <w:r>
+                        <w:t xml:space="preserve">) dove i proviene dalla rete G1, mentre j da G2. La seconda fase costruisce la mappatura per il GNA estraendo un insieme di score elevati (in accordo con R, il vettore di tutti </w:t>
+                      </w:r>
+                      <w:proofErr w:type="spellStart"/>
+                      <w:r>
+                        <w:t>Rij</w:t>
+                      </w:r>
+                      <w:proofErr w:type="spellEnd"/>
+                      <w:r>
+                        <w:t xml:space="preserve">). Per calcolare il </w:t>
+                      </w:r>
+                      <w:proofErr w:type="spellStart"/>
+                      <w:r>
+                        <w:t>functional</w:t>
+                      </w:r>
+                      <w:proofErr w:type="spellEnd"/>
+                      <w:r>
+                        <w:t xml:space="preserve"> </w:t>
+                      </w:r>
+                      <w:proofErr w:type="spellStart"/>
+                      <w:r>
+                        <w:t>similarity</w:t>
+                      </w:r>
+                      <w:proofErr w:type="spellEnd"/>
+                      <w:r>
+                        <w:t xml:space="preserve"> score </w:t>
+                      </w:r>
+                      <w:proofErr w:type="spellStart"/>
+                      <w:r>
+                        <w:t>Rij</w:t>
+                      </w:r>
+                      <w:proofErr w:type="spellEnd"/>
+                      <w:r>
+                        <w:t xml:space="preserve"> consideriamo la coppia (</w:t>
+                      </w:r>
+                      <w:proofErr w:type="spellStart"/>
+                      <w:r>
+                        <w:t>i,j</w:t>
+                      </w:r>
+                      <w:proofErr w:type="spellEnd"/>
+                      <w:r>
+                        <w:t>) un ”buon match” se le sequenze di i e di j sono allineate e i loro ”vicini” costituiscono a loro volta un buon match gli uni con gli altri.</w:t>
+                      </w:r>
+                    </w:p>
+                    <w:p>
+                      <w:r>
+                        <w:t xml:space="preserve">I nodi che hanno una buona corrispondenza hanno score </w:t>
+                      </w:r>
+                      <w:proofErr w:type="spellStart"/>
+                      <w:r>
+                        <w:t>Rij</w:t>
+                      </w:r>
+                      <w:proofErr w:type="spellEnd"/>
+                      <w:r>
+                        <w:t xml:space="preserve"> più alti.</w:t>
+                      </w:r>
+                    </w:p>
+                    <w:p>
+                      <w:r>
+                        <w:t xml:space="preserve">Dopo aver </w:t>
+                      </w:r>
+                      <w:proofErr w:type="spellStart"/>
+                      <w:r>
+                        <w:t>identiﬁcato</w:t>
+                      </w:r>
+                      <w:proofErr w:type="spellEnd"/>
+                      <w:r>
+                        <w:t xml:space="preserve"> gli score pi</w:t>
+                      </w:r>
+                      <w:r>
+                        <w:t>ù</w:t>
+                      </w:r>
+                      <w:r>
+                        <w:t xml:space="preserve"> alti bisogna assicurarsi che il mapping mantenga la propriet</w:t>
+                      </w:r>
+                      <w:r>
+                        <w:t>à</w:t>
+                      </w:r>
+                      <w:r>
+                        <w:t xml:space="preserve"> di transitivit</w:t>
+                      </w:r>
+                      <w:r>
+                        <w:t>à</w:t>
+                      </w:r>
+                      <w:r>
+                        <w:t xml:space="preserve">. Il </w:t>
+                      </w:r>
+                      <w:r>
+                        <w:rPr>
+                          <w:i/>
+                          <w:iCs/>
+                        </w:rPr>
+                        <w:t>mapping</w:t>
+                      </w:r>
+                      <w:r>
+                        <w:t xml:space="preserve"> si pu</w:t>
+                      </w:r>
+                      <w:r>
+                        <w:t>ò</w:t>
+                      </w:r>
+                      <w:r>
+                        <w:t xml:space="preserve"> ottenere in due modi:</w:t>
+                      </w:r>
+                      <w:r>
+                        <w:t xml:space="preserve"> (1) </w:t>
+                      </w:r>
+                      <w:proofErr w:type="spellStart"/>
+                      <w:r>
+                        <w:t>o</w:t>
+                      </w:r>
+                      <w:r>
+                        <w:t>ne-to-one</w:t>
+                      </w:r>
+                      <w:proofErr w:type="spellEnd"/>
+                      <w:r>
+                        <w:t xml:space="preserve"> </w:t>
+                      </w:r>
+                      <w:r>
+                        <w:t>m</w:t>
+                      </w:r>
+                      <w:r>
+                        <w:t>apping: ogni nodo viene mappato in al massimo un altro nodo (per specie)</w:t>
+                      </w:r>
+                      <w:r>
+                        <w:t>, (2)</w:t>
+                      </w:r>
+                      <w:r>
+                        <w:t xml:space="preserve"> </w:t>
+                      </w:r>
+                      <w:proofErr w:type="spellStart"/>
+                      <w:r>
+                        <w:t>m</w:t>
+                      </w:r>
+                      <w:r>
+                        <w:t>any</w:t>
+                      </w:r>
+                      <w:proofErr w:type="spellEnd"/>
+                      <w:r>
+                        <w:t>-to-</w:t>
+                      </w:r>
+                      <w:proofErr w:type="spellStart"/>
+                      <w:r>
+                        <w:t>many</w:t>
+                      </w:r>
+                      <w:proofErr w:type="spellEnd"/>
+                      <w:r>
+                        <w:t>: un nodo pu</w:t>
+                      </w:r>
+                      <w:r>
+                        <w:t>ò</w:t>
+                      </w:r>
+                      <w:r>
+                        <w:t xml:space="preserve"> essere mappato in pi</w:t>
+                      </w:r>
+                      <w:r>
+                        <w:t>ù</w:t>
+                      </w:r>
+                      <w:r>
+                        <w:t xml:space="preserve"> di un nodo in un’altra specie.</w:t>
+                      </w:r>
+                    </w:p>
+                  </w:txbxContent>
+                </v:textbox>
+              </v:shape>
+            </w:pict>
+          </mc:Fallback>
+        </mc:AlternateContent>
+      </w:r>
+      <w:r>
+        <w:rPr>
+          <w:noProof/>
+        </w:rPr>
         <w:drawing>
           <wp:inline distT="0" distB="0" distL="0" distR="0">
             <wp:extent cx="6120130" cy="4596130"/>
@@ -5324,13 +5674,298 @@
           </wp:inline>
         </w:drawing>
       </w:r>
-      <w:bookmarkStart w:id="0" w:name="_GoBack"/>
-      <w:bookmarkEnd w:id="0"/>
       <w:r>
         <w:rPr>
           <w:noProof/>
         </w:rPr>
         <w:lastRenderedPageBreak/>
+        <mc:AlternateContent>
+          <mc:Choice Requires="wps">
+            <w:drawing>
+              <wp:anchor distT="0" distB="0" distL="114300" distR="114300" simplePos="0" relativeHeight="251670528" behindDoc="0" locked="0" layoutInCell="1" allowOverlap="1">
+                <wp:simplePos x="0" y="0"/>
+                <wp:positionH relativeFrom="column">
+                  <wp:posOffset>19381</wp:posOffset>
+                </wp:positionH>
+                <wp:positionV relativeFrom="paragraph">
+                  <wp:posOffset>4841047</wp:posOffset>
+                </wp:positionV>
+                <wp:extent cx="6090699" cy="3490622"/>
+                <wp:effectExtent l="0" t="0" r="0" b="0"/>
+                <wp:wrapNone/>
+                <wp:docPr id="28" name="Casella di testo 28"/>
+                <wp:cNvGraphicFramePr/>
+                <a:graphic xmlns:a="http://schemas.openxmlformats.org/drawingml/2006/main">
+                  <a:graphicData uri="http://schemas.microsoft.com/office/word/2010/wordprocessingShape">
+                    <wps:wsp>
+                      <wps:cNvSpPr txBox="1"/>
+                      <wps:spPr>
+                        <a:xfrm>
+                          <a:off x="0" y="0"/>
+                          <a:ext cx="6090699" cy="3490622"/>
+                        </a:xfrm>
+                        <a:prstGeom prst="rect">
+                          <a:avLst/>
+                        </a:prstGeom>
+                        <a:noFill/>
+                        <a:ln w="6350">
+                          <a:noFill/>
+                        </a:ln>
+                      </wps:spPr>
+                      <wps:txbx>
+                        <w:txbxContent>
+                          <w:p>
+                            <w:r>
+                              <w:t xml:space="preserve">Concludiamo proponendo l’analisi del </w:t>
+                            </w:r>
+                            <w:proofErr w:type="spellStart"/>
+                            <w:r>
+                              <w:t>sottografo</w:t>
+                            </w:r>
+                            <w:proofErr w:type="spellEnd"/>
+                            <w:r>
+                              <w:t xml:space="preserve"> comune ottenuto dall’allineamento d</w:t>
+                            </w:r>
+                            <w:r>
+                              <w:t>i</w:t>
+                            </w:r>
+                            <w:r>
+                              <w:t xml:space="preserve"> cinque specie</w:t>
+                            </w:r>
+                            <w:r>
+                              <w:t xml:space="preserve"> (tra cui la specie umana e il </w:t>
+                            </w:r>
+                            <w:proofErr w:type="spellStart"/>
+                            <w:r>
+                              <w:t>mus</w:t>
+                            </w:r>
+                            <w:proofErr w:type="spellEnd"/>
+                            <w:r>
+                              <w:t xml:space="preserve"> </w:t>
+                            </w:r>
+                            <w:proofErr w:type="spellStart"/>
+                            <w:r>
+                              <w:t>musculus</w:t>
+                            </w:r>
+                            <w:proofErr w:type="spellEnd"/>
+                            <w:r>
+                              <w:t xml:space="preserve"> – il topo comune - )</w:t>
+                            </w:r>
+                            <w:r>
+                              <w:t xml:space="preserve">. Il </w:t>
+                            </w:r>
+                            <w:proofErr w:type="spellStart"/>
+                            <w:r>
+                              <w:t>sottografo</w:t>
+                            </w:r>
+                            <w:proofErr w:type="spellEnd"/>
+                            <w:r>
+                              <w:t xml:space="preserve"> corrispondente all’allineamento globale possiede 1663 archi in comune ad almeno due PPIN e 157 archi in comune al almeno 3 PPIN. La dimensione del </w:t>
+                            </w:r>
+                            <w:proofErr w:type="spellStart"/>
+                            <w:r>
+                              <w:t>sottografo</w:t>
+                            </w:r>
+                            <w:proofErr w:type="spellEnd"/>
+                            <w:r>
+                              <w:t xml:space="preserve"> comune `e relativamente piccola (</w:t>
+                            </w:r>
+                            <w:proofErr w:type="spellStart"/>
+                            <w:r>
+                              <w:t>overlap</w:t>
+                            </w:r>
+                            <w:proofErr w:type="spellEnd"/>
+                            <w:r>
+                              <w:t xml:space="preserve"> solamente con ≈ 5% della PPIN umana) a causa delle probabili incompletezza e </w:t>
+                            </w:r>
+                            <w:proofErr w:type="spellStart"/>
+                            <w:r>
+                              <w:t>rumorosit`a</w:t>
+                            </w:r>
+                            <w:proofErr w:type="spellEnd"/>
+                            <w:r>
+                              <w:t xml:space="preserve"> dei dati. All’aumentare della quantit</w:t>
+                            </w:r>
+                            <w:r>
+                              <w:t>à</w:t>
+                            </w:r>
+                            <w:r>
+                              <w:t xml:space="preserve"> e della qualit</w:t>
+                            </w:r>
+                            <w:r>
+                              <w:t>à</w:t>
+                            </w:r>
+                            <w:r>
+                              <w:t xml:space="preserve"> dei dati, l’</w:t>
+                            </w:r>
+                            <w:proofErr w:type="spellStart"/>
+                            <w:r>
+                              <w:t>overlap</w:t>
+                            </w:r>
+                            <w:proofErr w:type="spellEnd"/>
+                            <w:r>
+                              <w:t xml:space="preserve"> dovrebbe aumentare sensibilmente. Delle 86932 proteine provenienti dalle 5 specie, 59539 (68,5%) hanno ottenuto almeno un match con un’altra proteina di una rete diversa.</w:t>
+                            </w:r>
+                          </w:p>
+                          <w:p>
+                            <w:proofErr w:type="spellStart"/>
+                            <w:r>
+                              <w:t>IsoRank</w:t>
+                            </w:r>
+                            <w:proofErr w:type="spellEnd"/>
+                            <w:r>
+                              <w:t xml:space="preserve"> `e stato citato ben 505 volte (fonte: Google </w:t>
+                            </w:r>
+                            <w:proofErr w:type="spellStart"/>
+                            <w:r>
+                              <w:t>Scholar</w:t>
+                            </w:r>
+                            <w:proofErr w:type="spellEnd"/>
+                            <w:r>
+                              <w:t>) dallo sviluppo nel 2008; proposto in moltissime varianti, costituisce un ”baluardo” per il GNA.</w:t>
+                            </w:r>
+                          </w:p>
+                        </w:txbxContent>
+                      </wps:txbx>
+                      <wps:bodyPr rot="0" spcFirstLastPara="0" vertOverflow="overflow" horzOverflow="overflow" vert="horz" wrap="square" lIns="91440" tIns="45720" rIns="91440" bIns="45720" numCol="1" spcCol="0" rtlCol="0" fromWordArt="0" anchor="t" anchorCtr="0" forceAA="0" compatLnSpc="1">
+                        <a:prstTxWarp prst="textNoShape">
+                          <a:avLst/>
+                        </a:prstTxWarp>
+                        <a:noAutofit/>
+                      </wps:bodyPr>
+                    </wps:wsp>
+                  </a:graphicData>
+                </a:graphic>
+              </wp:anchor>
+            </w:drawing>
+          </mc:Choice>
+          <mc:Fallback>
+            <w:pict>
+              <v:shape id="Casella di testo 28" o:spid="_x0000_s1035" type="#_x0000_t202" style="position:absolute;margin-left:1.55pt;margin-top:381.2pt;width:479.6pt;height:274.85pt;z-index:251670528;visibility:visible;mso-wrap-style:square;mso-wrap-distance-left:9pt;mso-wrap-distance-top:0;mso-wrap-distance-right:9pt;mso-wrap-distance-bottom:0;mso-position-horizontal:absolute;mso-position-horizontal-relative:text;mso-position-vertical:absolute;mso-position-vertical-relative:text;v-text-anchor:top" o:gfxdata="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" filled="f" stroked="f" strokeweight=".5pt">
+                <v:textbox>
+                  <w:txbxContent>
+                    <w:p>
+                      <w:r>
+                        <w:t xml:space="preserve">Concludiamo proponendo l’analisi del </w:t>
+                      </w:r>
+                      <w:proofErr w:type="spellStart"/>
+                      <w:r>
+                        <w:t>sottografo</w:t>
+                      </w:r>
+                      <w:proofErr w:type="spellEnd"/>
+                      <w:r>
+                        <w:t xml:space="preserve"> comune ottenuto dall’allineamento d</w:t>
+                      </w:r>
+                      <w:r>
+                        <w:t>i</w:t>
+                      </w:r>
+                      <w:r>
+                        <w:t xml:space="preserve"> cinque specie</w:t>
+                      </w:r>
+                      <w:r>
+                        <w:t xml:space="preserve"> (tra cui la specie umana e il </w:t>
+                      </w:r>
+                      <w:proofErr w:type="spellStart"/>
+                      <w:r>
+                        <w:t>mus</w:t>
+                      </w:r>
+                      <w:proofErr w:type="spellEnd"/>
+                      <w:r>
+                        <w:t xml:space="preserve"> </w:t>
+                      </w:r>
+                      <w:proofErr w:type="spellStart"/>
+                      <w:r>
+                        <w:t>musculus</w:t>
+                      </w:r>
+                      <w:proofErr w:type="spellEnd"/>
+                      <w:r>
+                        <w:t xml:space="preserve"> – il topo comune - )</w:t>
+                      </w:r>
+                      <w:r>
+                        <w:t xml:space="preserve">. Il </w:t>
+                      </w:r>
+                      <w:proofErr w:type="spellStart"/>
+                      <w:r>
+                        <w:t>sottografo</w:t>
+                      </w:r>
+                      <w:proofErr w:type="spellEnd"/>
+                      <w:r>
+                        <w:t xml:space="preserve"> corrispondente all’allineamento globale possiede 1663 archi in comune ad almeno due PPIN e 157 archi in comune al almeno 3 PPIN. La dimensione del </w:t>
+                      </w:r>
+                      <w:proofErr w:type="spellStart"/>
+                      <w:r>
+                        <w:t>sottografo</w:t>
+                      </w:r>
+                      <w:proofErr w:type="spellEnd"/>
+                      <w:r>
+                        <w:t xml:space="preserve"> comune `e relativamente piccola (</w:t>
+                      </w:r>
+                      <w:proofErr w:type="spellStart"/>
+                      <w:r>
+                        <w:t>overlap</w:t>
+                      </w:r>
+                      <w:proofErr w:type="spellEnd"/>
+                      <w:r>
+                        <w:t xml:space="preserve"> solamente con ≈ 5% della PPIN umana) a causa delle probabili incompletezza e </w:t>
+                      </w:r>
+                      <w:proofErr w:type="spellStart"/>
+                      <w:r>
+                        <w:t>rumorosit`a</w:t>
+                      </w:r>
+                      <w:proofErr w:type="spellEnd"/>
+                      <w:r>
+                        <w:t xml:space="preserve"> dei dati. All’aumentare della quantit</w:t>
+                      </w:r>
+                      <w:r>
+                        <w:t>à</w:t>
+                      </w:r>
+                      <w:r>
+                        <w:t xml:space="preserve"> e della qualit</w:t>
+                      </w:r>
+                      <w:r>
+                        <w:t>à</w:t>
+                      </w:r>
+                      <w:r>
+                        <w:t xml:space="preserve"> dei dati, l’</w:t>
+                      </w:r>
+                      <w:proofErr w:type="spellStart"/>
+                      <w:r>
+                        <w:t>overlap</w:t>
+                      </w:r>
+                      <w:proofErr w:type="spellEnd"/>
+                      <w:r>
+                        <w:t xml:space="preserve"> dovrebbe aumentare sensibilmente. Delle 86932 proteine provenienti dalle 5 specie, 59539 (68,5%) hanno ottenuto almeno un match con un’altra proteina di una rete diversa.</w:t>
+                      </w:r>
+                    </w:p>
+                    <w:p>
+                      <w:proofErr w:type="spellStart"/>
+                      <w:r>
+                        <w:t>IsoRank</w:t>
+                      </w:r>
+                      <w:proofErr w:type="spellEnd"/>
+                      <w:r>
+                        <w:t xml:space="preserve"> `e stato citato ben 505 volte (fonte: Google </w:t>
+                      </w:r>
+                      <w:proofErr w:type="spellStart"/>
+                      <w:r>
+                        <w:t>Scholar</w:t>
+                      </w:r>
+                      <w:proofErr w:type="spellEnd"/>
+                      <w:r>
+                        <w:t>) dallo sviluppo nel 2008; proposto in moltissime varianti, costituisce un ”baluardo” per il GNA.</w:t>
+                      </w:r>
+                    </w:p>
+                  </w:txbxContent>
+                </v:textbox>
+              </v:shape>
+            </w:pict>
+          </mc:Fallback>
+        </mc:AlternateContent>
+      </w:r>
+      <w:r>
+        <w:rPr>
+          <w:noProof/>
+        </w:rPr>
         <w:drawing>
           <wp:inline distT="0" distB="0" distL="0" distR="0">
             <wp:extent cx="6120130" cy="4591685"/>
@@ -5378,6 +6013,387 @@
           <w:noProof/>
         </w:rPr>
         <w:lastRenderedPageBreak/>
+        <mc:AlternateContent>
+          <mc:Choice Requires="wps">
+            <w:drawing>
+              <wp:anchor distT="0" distB="0" distL="114300" distR="114300" simplePos="0" relativeHeight="251671552" behindDoc="0" locked="0" layoutInCell="1" allowOverlap="1">
+                <wp:simplePos x="0" y="0"/>
+                <wp:positionH relativeFrom="column">
+                  <wp:posOffset>-4473</wp:posOffset>
+                </wp:positionH>
+                <wp:positionV relativeFrom="paragraph">
+                  <wp:posOffset>4856949</wp:posOffset>
+                </wp:positionV>
+                <wp:extent cx="6106602" cy="3562185"/>
+                <wp:effectExtent l="0" t="0" r="27940" b="19685"/>
+                <wp:wrapNone/>
+                <wp:docPr id="29" name="Casella di testo 29"/>
+                <wp:cNvGraphicFramePr/>
+                <a:graphic xmlns:a="http://schemas.openxmlformats.org/drawingml/2006/main">
+                  <a:graphicData uri="http://schemas.microsoft.com/office/word/2010/wordprocessingShape">
+                    <wps:wsp>
+                      <wps:cNvSpPr txBox="1"/>
+                      <wps:spPr>
+                        <a:xfrm>
+                          <a:off x="0" y="0"/>
+                          <a:ext cx="6106602" cy="3562185"/>
+                        </a:xfrm>
+                        <a:prstGeom prst="rect">
+                          <a:avLst/>
+                        </a:prstGeom>
+                        <a:solidFill>
+                          <a:schemeClr val="lt1"/>
+                        </a:solidFill>
+                        <a:ln w="6350">
+                          <a:solidFill>
+                            <a:prstClr val="black"/>
+                          </a:solidFill>
+                        </a:ln>
+                      </wps:spPr>
+                      <wps:txbx>
+                        <w:txbxContent>
+                          <w:p>
+                            <w:r>
+                              <w:t xml:space="preserve">La </w:t>
+                            </w:r>
+                            <w:proofErr w:type="spellStart"/>
+                            <w:r>
+                              <w:t>structural</w:t>
+                            </w:r>
+                            <w:proofErr w:type="spellEnd"/>
+                            <w:r>
+                              <w:t xml:space="preserve"> </w:t>
+                            </w:r>
+                            <w:proofErr w:type="spellStart"/>
+                            <w:r>
+                              <w:t>identity</w:t>
+                            </w:r>
+                            <w:proofErr w:type="spellEnd"/>
+                            <w:r>
+                              <w:t xml:space="preserve"> (traducibile con identit</w:t>
+                            </w:r>
+                            <w:r>
+                              <w:t>à</w:t>
+                            </w:r>
+                            <w:r>
+                              <w:t xml:space="preserve"> strutturale) corrisponde ad un concetto di simmetria nel quale i nodi di una rete vengono </w:t>
+                            </w:r>
+                            <w:proofErr w:type="spellStart"/>
+                            <w:r>
+                              <w:t>identiﬁcati</w:t>
+                            </w:r>
+                            <w:proofErr w:type="spellEnd"/>
+                            <w:r>
+                              <w:t xml:space="preserve"> in base alla struttura della rete stessa e tramite relazioni con altri nodi.</w:t>
+                            </w:r>
+                          </w:p>
+                          <w:p>
+                            <w:r>
+                              <w:t xml:space="preserve">struc2vec </w:t>
+                            </w:r>
+                            <w:r>
+                              <w:t>è</w:t>
+                            </w:r>
+                            <w:r>
+                              <w:t xml:space="preserve"> un framework </w:t>
+                            </w:r>
+                            <w:proofErr w:type="spellStart"/>
+                            <w:r>
+                              <w:t>ﬂessibile</w:t>
+                            </w:r>
+                            <w:proofErr w:type="spellEnd"/>
+                            <w:r>
+                              <w:t xml:space="preserve"> per l’apprendimento di </w:t>
+                            </w:r>
+                            <w:proofErr w:type="spellStart"/>
+                            <w:r>
+                              <w:t>latent</w:t>
+                            </w:r>
+                            <w:proofErr w:type="spellEnd"/>
+                            <w:r>
+                              <w:t xml:space="preserve"> </w:t>
+                            </w:r>
+                            <w:proofErr w:type="spellStart"/>
+                            <w:r>
+                              <w:t>representations</w:t>
+                            </w:r>
+                            <w:proofErr w:type="spellEnd"/>
+                            <w:r>
+                              <w:t xml:space="preserve"> (= tutte le informazioni importanti necessarie per rappresentare i dati originali) per l’identit</w:t>
+                            </w:r>
+                            <w:r>
+                              <w:t>à</w:t>
+                            </w:r>
+                            <w:r>
+                              <w:t xml:space="preserve"> strutturale dei nodi21. struc2vec utilizza una gerarchia, </w:t>
+                            </w:r>
+                            <w:proofErr w:type="spellStart"/>
+                            <w:r>
+                              <w:t>deﬁnita</w:t>
+                            </w:r>
+                            <w:proofErr w:type="spellEnd"/>
+                            <w:r>
+                              <w:t xml:space="preserve"> dalla sequenza ordinata dei gradi dei nodi, per misurare la </w:t>
+                            </w:r>
+                            <w:proofErr w:type="spellStart"/>
+                            <w:r>
+                              <w:t>similarity</w:t>
+                            </w:r>
+                            <w:proofErr w:type="spellEnd"/>
+                            <w:r>
+                              <w:t xml:space="preserve"> dei nodi stessi e costruisce un grafo multi-livello (</w:t>
+                            </w:r>
+                            <w:proofErr w:type="spellStart"/>
+                            <w:r>
+                              <w:t>multilayer</w:t>
+                            </w:r>
+                            <w:proofErr w:type="spellEnd"/>
+                            <w:r>
+                              <w:t xml:space="preserve"> </w:t>
+                            </w:r>
+                            <w:proofErr w:type="spellStart"/>
+                            <w:r>
+                              <w:t>graph</w:t>
+                            </w:r>
+                            <w:proofErr w:type="spellEnd"/>
+                            <w:r>
+                              <w:t xml:space="preserve">) per </w:t>
+                            </w:r>
+                            <w:proofErr w:type="spellStart"/>
+                            <w:r>
+                              <w:t>codiﬁcare</w:t>
+                            </w:r>
+                            <w:proofErr w:type="spellEnd"/>
+                            <w:r>
+                              <w:t xml:space="preserve"> le somiglianze strutturali. Sviluppato nel 2017, struc2vec presenta prestazioni molto elevate nell’acquisizione di nozioni di identit</w:t>
+                            </w:r>
+                            <w:r>
+                              <w:t>à</w:t>
+                            </w:r>
+                            <w:r>
+                              <w:t xml:space="preserve"> strutturale in quanto supera i limiti raggiunti dagli approcci precedenti. Gli esperimenti numerici indicano che struc2vec migliora le prestazioni su attivit</w:t>
+                            </w:r>
+                            <w:r>
+                              <w:t>à</w:t>
+                            </w:r>
+                            <w:r>
+                              <w:t xml:space="preserve"> di </w:t>
+                            </w:r>
+                            <w:proofErr w:type="spellStart"/>
+                            <w:r>
+                              <w:t>classiﬁcazione</w:t>
+                            </w:r>
+                            <w:proofErr w:type="spellEnd"/>
+                            <w:r>
+                              <w:t xml:space="preserve"> che dipendono principalmente dall’identit</w:t>
+                            </w:r>
+                            <w:r>
+                              <w:t>à</w:t>
+                            </w:r>
+                            <w:r>
+                              <w:t xml:space="preserve"> strutturale; struc2vec eccelle anche quando la rete originale `e soggetta a forti rumori casuali (e.g. rimozione casuale di archi dal grafo). In quasi tutte le reti, i nodi tendono ad avere una o pi</w:t>
+                            </w:r>
+                            <w:r>
+                              <w:t>ù</w:t>
+                            </w:r>
+                            <w:r>
+                              <w:t xml:space="preserve"> funzioni che determinano il loro ruolo nel sistema; come abbiamo imparato, le proteine in una rete di interazione proteina-proteina (PPIN) esercitano funzioni </w:t>
+                            </w:r>
+                            <w:proofErr w:type="spellStart"/>
+                            <w:r>
+                              <w:t>speciﬁche</w:t>
+                            </w:r>
+                            <w:proofErr w:type="spellEnd"/>
+                            <w:r>
+                              <w:t>. Intuitivamente, dunque, diversi nodi in tali reti possono eseguire funzioni simili e spesso possono essere partizionati in classi equivalenti rispetto alla loro funzione nella rete.</w:t>
+                            </w:r>
+                          </w:p>
+                        </w:txbxContent>
+                      </wps:txbx>
+                      <wps:bodyPr rot="0" spcFirstLastPara="0" vertOverflow="overflow" horzOverflow="overflow" vert="horz" wrap="square" lIns="91440" tIns="45720" rIns="91440" bIns="45720" numCol="1" spcCol="0" rtlCol="0" fromWordArt="0" anchor="t" anchorCtr="0" forceAA="0" compatLnSpc="1">
+                        <a:prstTxWarp prst="textNoShape">
+                          <a:avLst/>
+                        </a:prstTxWarp>
+                        <a:noAutofit/>
+                      </wps:bodyPr>
+                    </wps:wsp>
+                  </a:graphicData>
+                </a:graphic>
+              </wp:anchor>
+            </w:drawing>
+          </mc:Choice>
+          <mc:Fallback>
+            <w:pict>
+              <v:shape id="Casella di testo 29" o:spid="_x0000_s1036" type="#_x0000_t202" style="position:absolute;margin-left:-.35pt;margin-top:382.45pt;width:480.85pt;height:280.5pt;z-index:251671552;visibility:visible;mso-wrap-style:square;mso-wrap-distance-left:9pt;mso-wrap-distance-top:0;mso-wrap-distance-right:9pt;mso-wrap-distance-bottom:0;mso-position-horizontal:absolute;mso-position-horizontal-relative:text;mso-position-vertical:absolute;mso-position-vertical-relative:text;v-text-anchor:top" o:gfxdata="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" fillcolor="white [3201]" strokeweight=".5pt">
+                <v:textbox>
+                  <w:txbxContent>
+                    <w:p>
+                      <w:r>
+                        <w:t xml:space="preserve">La </w:t>
+                      </w:r>
+                      <w:proofErr w:type="spellStart"/>
+                      <w:r>
+                        <w:t>structural</w:t>
+                      </w:r>
+                      <w:proofErr w:type="spellEnd"/>
+                      <w:r>
+                        <w:t xml:space="preserve"> </w:t>
+                      </w:r>
+                      <w:proofErr w:type="spellStart"/>
+                      <w:r>
+                        <w:t>identity</w:t>
+                      </w:r>
+                      <w:proofErr w:type="spellEnd"/>
+                      <w:r>
+                        <w:t xml:space="preserve"> (traducibile con identit</w:t>
+                      </w:r>
+                      <w:r>
+                        <w:t>à</w:t>
+                      </w:r>
+                      <w:r>
+                        <w:t xml:space="preserve"> strutturale) corrisponde ad un concetto di simmetria nel quale i nodi di una rete vengono </w:t>
+                      </w:r>
+                      <w:proofErr w:type="spellStart"/>
+                      <w:r>
+                        <w:t>identiﬁcati</w:t>
+                      </w:r>
+                      <w:proofErr w:type="spellEnd"/>
+                      <w:r>
+                        <w:t xml:space="preserve"> in base alla struttura della rete stessa e tramite relazioni con altri nodi.</w:t>
+                      </w:r>
+                    </w:p>
+                    <w:p>
+                      <w:r>
+                        <w:t xml:space="preserve">struc2vec </w:t>
+                      </w:r>
+                      <w:r>
+                        <w:t>è</w:t>
+                      </w:r>
+                      <w:r>
+                        <w:t xml:space="preserve"> un framework </w:t>
+                      </w:r>
+                      <w:proofErr w:type="spellStart"/>
+                      <w:r>
+                        <w:t>ﬂessibile</w:t>
+                      </w:r>
+                      <w:proofErr w:type="spellEnd"/>
+                      <w:r>
+                        <w:t xml:space="preserve"> per l’apprendimento di </w:t>
+                      </w:r>
+                      <w:proofErr w:type="spellStart"/>
+                      <w:r>
+                        <w:t>latent</w:t>
+                      </w:r>
+                      <w:proofErr w:type="spellEnd"/>
+                      <w:r>
+                        <w:t xml:space="preserve"> </w:t>
+                      </w:r>
+                      <w:proofErr w:type="spellStart"/>
+                      <w:r>
+                        <w:t>representations</w:t>
+                      </w:r>
+                      <w:proofErr w:type="spellEnd"/>
+                      <w:r>
+                        <w:t xml:space="preserve"> (= tutte le informazioni importanti necessarie per rappresentare i dati originali) per l’identit</w:t>
+                      </w:r>
+                      <w:r>
+                        <w:t>à</w:t>
+                      </w:r>
+                      <w:r>
+                        <w:t xml:space="preserve"> strutturale dei nodi21. struc2vec utilizza una gerarchia, </w:t>
+                      </w:r>
+                      <w:proofErr w:type="spellStart"/>
+                      <w:r>
+                        <w:t>deﬁnita</w:t>
+                      </w:r>
+                      <w:proofErr w:type="spellEnd"/>
+                      <w:r>
+                        <w:t xml:space="preserve"> dalla sequenza ordinata dei gradi dei nodi, per misurare la </w:t>
+                      </w:r>
+                      <w:proofErr w:type="spellStart"/>
+                      <w:r>
+                        <w:t>similarity</w:t>
+                      </w:r>
+                      <w:proofErr w:type="spellEnd"/>
+                      <w:r>
+                        <w:t xml:space="preserve"> dei nodi stessi e costruisce un grafo multi-livello (</w:t>
+                      </w:r>
+                      <w:proofErr w:type="spellStart"/>
+                      <w:r>
+                        <w:t>multilayer</w:t>
+                      </w:r>
+                      <w:proofErr w:type="spellEnd"/>
+                      <w:r>
+                        <w:t xml:space="preserve"> </w:t>
+                      </w:r>
+                      <w:proofErr w:type="spellStart"/>
+                      <w:r>
+                        <w:t>graph</w:t>
+                      </w:r>
+                      <w:proofErr w:type="spellEnd"/>
+                      <w:r>
+                        <w:t xml:space="preserve">) per </w:t>
+                      </w:r>
+                      <w:proofErr w:type="spellStart"/>
+                      <w:r>
+                        <w:t>codiﬁcare</w:t>
+                      </w:r>
+                      <w:proofErr w:type="spellEnd"/>
+                      <w:r>
+                        <w:t xml:space="preserve"> le somiglianze strutturali. Sviluppato nel 2017, struc2vec presenta prestazioni molto elevate nell’acquisizione di nozioni di identit</w:t>
+                      </w:r>
+                      <w:r>
+                        <w:t>à</w:t>
+                      </w:r>
+                      <w:r>
+                        <w:t xml:space="preserve"> strutturale in quanto supera i limiti raggiunti dagli approcci precedenti. Gli esperimenti numerici indicano che struc2vec migliora le prestazioni su attivit</w:t>
+                      </w:r>
+                      <w:r>
+                        <w:t>à</w:t>
+                      </w:r>
+                      <w:r>
+                        <w:t xml:space="preserve"> di </w:t>
+                      </w:r>
+                      <w:proofErr w:type="spellStart"/>
+                      <w:r>
+                        <w:t>classiﬁcazione</w:t>
+                      </w:r>
+                      <w:proofErr w:type="spellEnd"/>
+                      <w:r>
+                        <w:t xml:space="preserve"> che dipendono principalmente dall’identit</w:t>
+                      </w:r>
+                      <w:r>
+                        <w:t>à</w:t>
+                      </w:r>
+                      <w:r>
+                        <w:t xml:space="preserve"> strutturale; struc2vec eccelle anche quando la rete originale `e soggetta a forti rumori casuali (e.g. rimozione casuale di archi dal grafo). In quasi tutte le reti, i nodi tendono ad avere una o pi</w:t>
+                      </w:r>
+                      <w:r>
+                        <w:t>ù</w:t>
+                      </w:r>
+                      <w:r>
+                        <w:t xml:space="preserve"> funzioni che determinano il loro ruolo nel sistema; come abbiamo imparato, le proteine in una rete di interazione proteina-proteina (PPIN) esercitano funzioni </w:t>
+                      </w:r>
+                      <w:proofErr w:type="spellStart"/>
+                      <w:r>
+                        <w:t>speciﬁche</w:t>
+                      </w:r>
+                      <w:proofErr w:type="spellEnd"/>
+                      <w:r>
+                        <w:t>. Intuitivamente, dunque, diversi nodi in tali reti possono eseguire funzioni simili e spesso possono essere partizionati in classi equivalenti rispetto alla loro funzione nella rete.</w:t>
+                      </w:r>
+                    </w:p>
+                  </w:txbxContent>
+                </v:textbox>
+              </v:shape>
+            </w:pict>
+          </mc:Fallback>
+        </mc:AlternateContent>
+      </w:r>
+      <w:r>
+        <w:rPr>
+          <w:noProof/>
+        </w:rPr>
         <w:drawing>
           <wp:inline distT="0" distB="0" distL="0" distR="0">
             <wp:extent cx="6120130" cy="4603115"/>
@@ -5472,6 +6488,324 @@
           <w:noProof/>
         </w:rPr>
         <w:lastRenderedPageBreak/>
+        <mc:AlternateContent>
+          <mc:Choice Requires="wps">
+            <w:drawing>
+              <wp:anchor distT="0" distB="0" distL="114300" distR="114300" simplePos="0" relativeHeight="251672576" behindDoc="0" locked="0" layoutInCell="1" allowOverlap="1">
+                <wp:simplePos x="0" y="0"/>
+                <wp:positionH relativeFrom="column">
+                  <wp:posOffset>11430</wp:posOffset>
+                </wp:positionH>
+                <wp:positionV relativeFrom="paragraph">
+                  <wp:posOffset>4785388</wp:posOffset>
+                </wp:positionV>
+                <wp:extent cx="6082748" cy="2099144"/>
+                <wp:effectExtent l="0" t="0" r="0" b="0"/>
+                <wp:wrapNone/>
+                <wp:docPr id="30" name="Casella di testo 30"/>
+                <wp:cNvGraphicFramePr/>
+                <a:graphic xmlns:a="http://schemas.openxmlformats.org/drawingml/2006/main">
+                  <a:graphicData uri="http://schemas.microsoft.com/office/word/2010/wordprocessingShape">
+                    <wps:wsp>
+                      <wps:cNvSpPr txBox="1"/>
+                      <wps:spPr>
+                        <a:xfrm>
+                          <a:off x="0" y="0"/>
+                          <a:ext cx="6082748" cy="2099144"/>
+                        </a:xfrm>
+                        <a:prstGeom prst="rect">
+                          <a:avLst/>
+                        </a:prstGeom>
+                        <a:noFill/>
+                        <a:ln w="6350">
+                          <a:noFill/>
+                        </a:ln>
+                      </wps:spPr>
+                      <wps:txbx>
+                        <w:txbxContent>
+                          <w:p>
+                            <w:r>
+                              <w:t>struc2vec `e stato testato in diversi scenari e confrontato con gli algoritmi allo stato dell’arte (</w:t>
+                            </w:r>
+                            <w:proofErr w:type="spellStart"/>
+                            <w:r>
+                              <w:t>DeepWalk</w:t>
+                            </w:r>
+                            <w:proofErr w:type="spellEnd"/>
+                            <w:r>
+                              <w:t xml:space="preserve"> e node2vec) per l’apprendimento di </w:t>
+                            </w:r>
+                            <w:proofErr w:type="spellStart"/>
+                            <w:r>
+                              <w:t>latent</w:t>
+                            </w:r>
+                            <w:proofErr w:type="spellEnd"/>
+                            <w:r>
+                              <w:t xml:space="preserve"> </w:t>
+                            </w:r>
+                            <w:proofErr w:type="spellStart"/>
+                            <w:r>
+                              <w:t>representations</w:t>
+                            </w:r>
+                            <w:proofErr w:type="spellEnd"/>
+                            <w:r>
+                              <w:t xml:space="preserve">. Il primo test ha previsto la costruzione di un particolare tipo di grafo, denominato </w:t>
+                            </w:r>
+                            <w:proofErr w:type="spellStart"/>
+                            <w:r>
+                              <w:t>barbell</w:t>
+                            </w:r>
+                            <w:proofErr w:type="spellEnd"/>
+                            <w:r>
+                              <w:t xml:space="preserve"> </w:t>
+                            </w:r>
+                            <w:proofErr w:type="spellStart"/>
+                            <w:r>
+                              <w:t>graph</w:t>
+                            </w:r>
+                            <w:proofErr w:type="spellEnd"/>
+                            <w:r>
+                              <w:t xml:space="preserve">, costituito da due </w:t>
+                            </w:r>
+                            <w:proofErr w:type="spellStart"/>
+                            <w:r>
+                              <w:t>graﬁ</w:t>
+                            </w:r>
+                            <w:proofErr w:type="spellEnd"/>
+                            <w:r>
+                              <w:t xml:space="preserve"> completi connessi da un </w:t>
+                            </w:r>
+                            <w:proofErr w:type="spellStart"/>
+                            <w:r>
+                              <w:t>path</w:t>
+                            </w:r>
+                            <w:proofErr w:type="spellEnd"/>
+                            <w:r>
+                              <w:t xml:space="preserve"> </w:t>
+                            </w:r>
+                            <w:proofErr w:type="spellStart"/>
+                            <w:r>
+                              <w:t>graph</w:t>
+                            </w:r>
+                            <w:proofErr w:type="spellEnd"/>
+                            <w:r>
+                              <w:t xml:space="preserve">. Ogni coppia di nodi che `e strutturalmente equivalente dovrebbe avere </w:t>
+                            </w:r>
+                            <w:proofErr w:type="spellStart"/>
+                            <w:r>
+                              <w:t>latent</w:t>
+                            </w:r>
+                            <w:proofErr w:type="spellEnd"/>
+                            <w:r>
+                              <w:t xml:space="preserve"> </w:t>
+                            </w:r>
+                            <w:proofErr w:type="spellStart"/>
+                            <w:r>
+                              <w:t>representations</w:t>
+                            </w:r>
+                            <w:proofErr w:type="spellEnd"/>
+                            <w:r>
+                              <w:t xml:space="preserve"> simili (che a loro volta dovrebbero essere in grado di descrivere, nel miglior modo possibile, la gerarchia strutturale).</w:t>
+                            </w:r>
+                          </w:p>
+                          <w:p>
+                            <w:r>
+                              <w:t xml:space="preserve">Anche in seguito ad un tuning dei parametri, </w:t>
+                            </w:r>
+                            <w:proofErr w:type="spellStart"/>
+                            <w:r>
+                              <w:t>DeepWalk</w:t>
+                            </w:r>
+                            <w:proofErr w:type="spellEnd"/>
+                            <w:r>
+                              <w:t xml:space="preserve"> fallisce nell’individuare le equivalenze strutturali, mentre node2vec non riconosce le </w:t>
+                            </w:r>
+                            <w:proofErr w:type="spellStart"/>
+                            <w:r>
+                              <w:t>identit`a</w:t>
+                            </w:r>
+                            <w:proofErr w:type="spellEnd"/>
+                            <w:r>
+                              <w:t xml:space="preserve"> strutturali; struc2vec invece individua le </w:t>
+                            </w:r>
+                            <w:proofErr w:type="spellStart"/>
+                            <w:r>
+                              <w:t>latent</w:t>
+                            </w:r>
+                            <w:proofErr w:type="spellEnd"/>
+                            <w:r>
+                              <w:t xml:space="preserve"> </w:t>
+                            </w:r>
+                            <w:proofErr w:type="spellStart"/>
+                            <w:r>
+                              <w:t>representations</w:t>
+                            </w:r>
+                            <w:proofErr w:type="spellEnd"/>
+                            <w:r>
+                              <w:t xml:space="preserve"> posizionando i nodi strutturalmente equivalenti gli uni vicino agli altri.</w:t>
+                            </w:r>
+                          </w:p>
+                          <w:p/>
+                          <w:p/>
+                          <w:p/>
+                        </w:txbxContent>
+                      </wps:txbx>
+                      <wps:bodyPr rot="0" spcFirstLastPara="0" vertOverflow="overflow" horzOverflow="overflow" vert="horz" wrap="square" lIns="91440" tIns="45720" rIns="91440" bIns="45720" numCol="1" spcCol="0" rtlCol="0" fromWordArt="0" anchor="t" anchorCtr="0" forceAA="0" compatLnSpc="1">
+                        <a:prstTxWarp prst="textNoShape">
+                          <a:avLst/>
+                        </a:prstTxWarp>
+                        <a:noAutofit/>
+                      </wps:bodyPr>
+                    </wps:wsp>
+                  </a:graphicData>
+                </a:graphic>
+                <wp14:sizeRelV relativeFrom="margin">
+                  <wp14:pctHeight>0</wp14:pctHeight>
+                </wp14:sizeRelV>
+              </wp:anchor>
+            </w:drawing>
+          </mc:Choice>
+          <mc:Fallback>
+            <w:pict>
+              <v:shape id="Casella di testo 30" o:spid="_x0000_s1037" type="#_x0000_t202" style="position:absolute;margin-left:.9pt;margin-top:376.8pt;width:478.95pt;height:165.3pt;z-index:251672576;visibility:visible;mso-wrap-style:square;mso-height-percent:0;mso-wrap-distance-left:9pt;mso-wrap-distance-top:0;mso-wrap-distance-right:9pt;mso-wrap-distance-bottom:0;mso-position-horizontal:absolute;mso-position-horizontal-relative:text;mso-position-vertical:absolute;mso-position-vertical-relative:text;mso-height-percent:0;mso-height-relative:margin;v-text-anchor:top" o:gfxdata="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" filled="f" stroked="f" strokeweight=".5pt">
+                <v:textbox>
+                  <w:txbxContent>
+                    <w:p>
+                      <w:r>
+                        <w:t>struc2vec `e stato testato in diversi scenari e confrontato con gli algoritmi allo stato dell’arte (</w:t>
+                      </w:r>
+                      <w:proofErr w:type="spellStart"/>
+                      <w:r>
+                        <w:t>DeepWalk</w:t>
+                      </w:r>
+                      <w:proofErr w:type="spellEnd"/>
+                      <w:r>
+                        <w:t xml:space="preserve"> e node2vec) per l’apprendimento di </w:t>
+                      </w:r>
+                      <w:proofErr w:type="spellStart"/>
+                      <w:r>
+                        <w:t>latent</w:t>
+                      </w:r>
+                      <w:proofErr w:type="spellEnd"/>
+                      <w:r>
+                        <w:t xml:space="preserve"> </w:t>
+                      </w:r>
+                      <w:proofErr w:type="spellStart"/>
+                      <w:r>
+                        <w:t>representations</w:t>
+                      </w:r>
+                      <w:proofErr w:type="spellEnd"/>
+                      <w:r>
+                        <w:t xml:space="preserve">. Il primo test ha previsto la costruzione di un particolare tipo di grafo, denominato </w:t>
+                      </w:r>
+                      <w:proofErr w:type="spellStart"/>
+                      <w:r>
+                        <w:t>barbell</w:t>
+                      </w:r>
+                      <w:proofErr w:type="spellEnd"/>
+                      <w:r>
+                        <w:t xml:space="preserve"> </w:t>
+                      </w:r>
+                      <w:proofErr w:type="spellStart"/>
+                      <w:r>
+                        <w:t>graph</w:t>
+                      </w:r>
+                      <w:proofErr w:type="spellEnd"/>
+                      <w:r>
+                        <w:t xml:space="preserve">, costituito da due </w:t>
+                      </w:r>
+                      <w:proofErr w:type="spellStart"/>
+                      <w:r>
+                        <w:t>graﬁ</w:t>
+                      </w:r>
+                      <w:proofErr w:type="spellEnd"/>
+                      <w:r>
+                        <w:t xml:space="preserve"> completi connessi da un </w:t>
+                      </w:r>
+                      <w:proofErr w:type="spellStart"/>
+                      <w:r>
+                        <w:t>path</w:t>
+                      </w:r>
+                      <w:proofErr w:type="spellEnd"/>
+                      <w:r>
+                        <w:t xml:space="preserve"> </w:t>
+                      </w:r>
+                      <w:proofErr w:type="spellStart"/>
+                      <w:r>
+                        <w:t>graph</w:t>
+                      </w:r>
+                      <w:proofErr w:type="spellEnd"/>
+                      <w:r>
+                        <w:t xml:space="preserve">. Ogni coppia di nodi che `e strutturalmente equivalente dovrebbe avere </w:t>
+                      </w:r>
+                      <w:proofErr w:type="spellStart"/>
+                      <w:r>
+                        <w:t>latent</w:t>
+                      </w:r>
+                      <w:proofErr w:type="spellEnd"/>
+                      <w:r>
+                        <w:t xml:space="preserve"> </w:t>
+                      </w:r>
+                      <w:proofErr w:type="spellStart"/>
+                      <w:r>
+                        <w:t>representations</w:t>
+                      </w:r>
+                      <w:proofErr w:type="spellEnd"/>
+                      <w:r>
+                        <w:t xml:space="preserve"> simili (che a loro volta dovrebbero essere in grado di descrivere, nel miglior modo possibile, la gerarchia strutturale).</w:t>
+                      </w:r>
+                    </w:p>
+                    <w:p>
+                      <w:r>
+                        <w:t xml:space="preserve">Anche in seguito ad un tuning dei parametri, </w:t>
+                      </w:r>
+                      <w:proofErr w:type="spellStart"/>
+                      <w:r>
+                        <w:t>DeepWalk</w:t>
+                      </w:r>
+                      <w:proofErr w:type="spellEnd"/>
+                      <w:r>
+                        <w:t xml:space="preserve"> fallisce nell’individuare le equivalenze strutturali, mentre node2vec non riconosce le </w:t>
+                      </w:r>
+                      <w:proofErr w:type="spellStart"/>
+                      <w:r>
+                        <w:t>identit`a</w:t>
+                      </w:r>
+                      <w:proofErr w:type="spellEnd"/>
+                      <w:r>
+                        <w:t xml:space="preserve"> strutturali; struc2vec invece individua le </w:t>
+                      </w:r>
+                      <w:proofErr w:type="spellStart"/>
+                      <w:r>
+                        <w:t>latent</w:t>
+                      </w:r>
+                      <w:proofErr w:type="spellEnd"/>
+                      <w:r>
+                        <w:t xml:space="preserve"> </w:t>
+                      </w:r>
+                      <w:proofErr w:type="spellStart"/>
+                      <w:r>
+                        <w:t>representations</w:t>
+                      </w:r>
+                      <w:proofErr w:type="spellEnd"/>
+                      <w:r>
+                        <w:t xml:space="preserve"> posizionando i nodi strutturalmente equivalenti gli uni vicino agli altri.</w:t>
+                      </w:r>
+                    </w:p>
+                    <w:p/>
+                    <w:p/>
+                    <w:p/>
+                  </w:txbxContent>
+                </v:textbox>
+              </v:shape>
+            </w:pict>
+          </mc:Fallback>
+        </mc:AlternateContent>
+      </w:r>
+      <w:r>
+        <w:rPr>
+          <w:noProof/>
+        </w:rPr>
         <w:drawing>
           <wp:inline distT="0" distB="0" distL="0" distR="0">
             <wp:extent cx="6120130" cy="4575175"/>
@@ -5519,6 +6853,261 @@
           <w:noProof/>
         </w:rPr>
         <w:lastRenderedPageBreak/>
+        <mc:AlternateContent>
+          <mc:Choice Requires="wps">
+            <w:drawing>
+              <wp:anchor distT="0" distB="0" distL="114300" distR="114300" simplePos="0" relativeHeight="251673600" behindDoc="0" locked="0" layoutInCell="1" allowOverlap="1">
+                <wp:simplePos x="0" y="0"/>
+                <wp:positionH relativeFrom="column">
+                  <wp:posOffset>27333</wp:posOffset>
+                </wp:positionH>
+                <wp:positionV relativeFrom="paragraph">
+                  <wp:posOffset>4809242</wp:posOffset>
+                </wp:positionV>
+                <wp:extent cx="6106601" cy="3387255"/>
+                <wp:effectExtent l="0" t="0" r="0" b="3810"/>
+                <wp:wrapNone/>
+                <wp:docPr id="31" name="Casella di testo 31"/>
+                <wp:cNvGraphicFramePr/>
+                <a:graphic xmlns:a="http://schemas.openxmlformats.org/drawingml/2006/main">
+                  <a:graphicData uri="http://schemas.microsoft.com/office/word/2010/wordprocessingShape">
+                    <wps:wsp>
+                      <wps:cNvSpPr txBox="1"/>
+                      <wps:spPr>
+                        <a:xfrm>
+                          <a:off x="0" y="0"/>
+                          <a:ext cx="6106601" cy="3387255"/>
+                        </a:xfrm>
+                        <a:prstGeom prst="rect">
+                          <a:avLst/>
+                        </a:prstGeom>
+                        <a:noFill/>
+                        <a:ln w="6350">
+                          <a:noFill/>
+                        </a:ln>
+                      </wps:spPr>
+                      <wps:txbx>
+                        <w:txbxContent>
+                          <w:p>
+                            <w:r>
+                              <w:t xml:space="preserve">Un secondo test ha previsto l’utilizzo della </w:t>
+                            </w:r>
+                            <w:proofErr w:type="spellStart"/>
+                            <w:r>
+                              <w:t>Zachary’s</w:t>
+                            </w:r>
+                            <w:proofErr w:type="spellEnd"/>
+                            <w:r>
+                              <w:t xml:space="preserve"> Karate Club network, una rete composta da 34 nodi e 78 archi, nella quale ogni nodo rappresenta un membro del club e gli archi denotato un’interazione (esterna al club) fra due membri (informalmente, una relazione di ”amicizia”). La rete `e stata duplicata (si veda la Figura 9.4) in due </w:t>
+                            </w:r>
+                            <w:proofErr w:type="spellStart"/>
+                            <w:r>
+                              <w:t>graﬁ</w:t>
+                            </w:r>
+                            <w:proofErr w:type="spellEnd"/>
+                            <w:r>
+                              <w:t xml:space="preserve"> G1 e G2 nei quali ogni nodo in G1 possiede un corrispettivo specchio in G2. I due </w:t>
+                            </w:r>
+                            <w:proofErr w:type="spellStart"/>
+                            <w:r>
+                              <w:t>graﬁ</w:t>
+                            </w:r>
+                            <w:proofErr w:type="spellEnd"/>
+                            <w:r>
+                              <w:t xml:space="preserve"> sono stati connessi tramite un arco fra i nodi 1 e 37.</w:t>
+                            </w:r>
+                          </w:p>
+                          <w:p>
+                            <w:r>
+                              <w:t xml:space="preserve">Anche in questo caso </w:t>
+                            </w:r>
+                            <w:proofErr w:type="spellStart"/>
+                            <w:r>
+                              <w:t>DeepWalk</w:t>
+                            </w:r>
+                            <w:proofErr w:type="spellEnd"/>
+                            <w:r>
+                              <w:t xml:space="preserve"> e node2vec falliscono nell’individuare le </w:t>
+                            </w:r>
+                            <w:proofErr w:type="spellStart"/>
+                            <w:r>
+                              <w:t>latent</w:t>
+                            </w:r>
+                            <w:proofErr w:type="spellEnd"/>
+                            <w:r>
+                              <w:t xml:space="preserve"> </w:t>
+                            </w:r>
+                            <w:proofErr w:type="spellStart"/>
+                            <w:r>
+                              <w:t>representations</w:t>
+                            </w:r>
+                            <w:proofErr w:type="spellEnd"/>
+                            <w:r>
+                              <w:t xml:space="preserve"> di nodi strutturalmente equivalenti (inclusi i nodi specchio), mentre struc2vec fornisce i risultati migliori.</w:t>
+                            </w:r>
+                          </w:p>
+                          <w:p>
+                            <w:r>
+                              <w:t xml:space="preserve">Per concludere, ci teniamo a sottolineare il fatto che struc2vec `e stato citato 302 volte (fonte: Google </w:t>
+                            </w:r>
+                            <w:proofErr w:type="spellStart"/>
+                            <w:r>
+                              <w:t>Scholar</w:t>
+                            </w:r>
+                            <w:proofErr w:type="spellEnd"/>
+                            <w:r>
+                              <w:t xml:space="preserve">) e per gli ambiti </w:t>
+                            </w:r>
+                            <w:proofErr w:type="spellStart"/>
+                            <w:r>
+                              <w:t>piu`</w:t>
+                            </w:r>
+                            <w:proofErr w:type="spellEnd"/>
+                            <w:r>
+                              <w:t xml:space="preserve"> </w:t>
+                            </w:r>
+                            <w:proofErr w:type="spellStart"/>
+                            <w:r>
+                              <w:t>diﬀerenti</w:t>
+                            </w:r>
+                            <w:proofErr w:type="spellEnd"/>
+                            <w:r>
+                              <w:t xml:space="preserve">. `E stato confrontato con un metodo sviluppato l’anno successivo, Deep Recursive Network </w:t>
+                            </w:r>
+                            <w:proofErr w:type="spellStart"/>
+                            <w:r>
+                              <w:t>Embedding</w:t>
+                            </w:r>
+                            <w:proofErr w:type="spellEnd"/>
+                            <w:r>
+                              <w:t xml:space="preserve"> (DRNE), sullo stesso dataset; le prestazioni rimangono tutt’ora molto elevate.</w:t>
+                            </w:r>
+                          </w:p>
+                        </w:txbxContent>
+                      </wps:txbx>
+                      <wps:bodyPr rot="0" spcFirstLastPara="0" vertOverflow="overflow" horzOverflow="overflow" vert="horz" wrap="square" lIns="91440" tIns="45720" rIns="91440" bIns="45720" numCol="1" spcCol="0" rtlCol="0" fromWordArt="0" anchor="t" anchorCtr="0" forceAA="0" compatLnSpc="1">
+                        <a:prstTxWarp prst="textNoShape">
+                          <a:avLst/>
+                        </a:prstTxWarp>
+                        <a:noAutofit/>
+                      </wps:bodyPr>
+                    </wps:wsp>
+                  </a:graphicData>
+                </a:graphic>
+              </wp:anchor>
+            </w:drawing>
+          </mc:Choice>
+          <mc:Fallback>
+            <w:pict>
+              <v:shape id="Casella di testo 31" o:spid="_x0000_s1038" type="#_x0000_t202" style="position:absolute;margin-left:2.15pt;margin-top:378.7pt;width:480.85pt;height:266.7pt;z-index:251673600;visibility:visible;mso-wrap-style:square;mso-wrap-distance-left:9pt;mso-wrap-distance-top:0;mso-wrap-distance-right:9pt;mso-wrap-distance-bottom:0;mso-position-horizontal:absolute;mso-position-horizontal-relative:text;mso-position-vertical:absolute;mso-position-vertical-relative:text;v-text-anchor:top" o:gfxdata="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" filled="f" stroked="f" strokeweight=".5pt">
+                <v:textbox>
+                  <w:txbxContent>
+                    <w:p>
+                      <w:r>
+                        <w:t xml:space="preserve">Un secondo test ha previsto l’utilizzo della </w:t>
+                      </w:r>
+                      <w:proofErr w:type="spellStart"/>
+                      <w:r>
+                        <w:t>Zachary’s</w:t>
+                      </w:r>
+                      <w:proofErr w:type="spellEnd"/>
+                      <w:r>
+                        <w:t xml:space="preserve"> Karate Club network, una rete composta da 34 nodi e 78 archi, nella quale ogni nodo rappresenta un membro del club e gli archi denotato un’interazione (esterna al club) fra due membri (informalmente, una relazione di ”amicizia”). La rete `e stata duplicata (si veda la Figura 9.4) in due </w:t>
+                      </w:r>
+                      <w:proofErr w:type="spellStart"/>
+                      <w:r>
+                        <w:t>graﬁ</w:t>
+                      </w:r>
+                      <w:proofErr w:type="spellEnd"/>
+                      <w:r>
+                        <w:t xml:space="preserve"> G1 e G2 nei quali ogni nodo in G1 possiede un corrispettivo specchio in G2. I due </w:t>
+                      </w:r>
+                      <w:proofErr w:type="spellStart"/>
+                      <w:r>
+                        <w:t>graﬁ</w:t>
+                      </w:r>
+                      <w:proofErr w:type="spellEnd"/>
+                      <w:r>
+                        <w:t xml:space="preserve"> sono stati connessi tramite un arco fra i nodi 1 e 37.</w:t>
+                      </w:r>
+                    </w:p>
+                    <w:p>
+                      <w:r>
+                        <w:t xml:space="preserve">Anche in questo caso </w:t>
+                      </w:r>
+                      <w:proofErr w:type="spellStart"/>
+                      <w:r>
+                        <w:t>DeepWalk</w:t>
+                      </w:r>
+                      <w:proofErr w:type="spellEnd"/>
+                      <w:r>
+                        <w:t xml:space="preserve"> e node2vec falliscono nell’individuare le </w:t>
+                      </w:r>
+                      <w:proofErr w:type="spellStart"/>
+                      <w:r>
+                        <w:t>latent</w:t>
+                      </w:r>
+                      <w:proofErr w:type="spellEnd"/>
+                      <w:r>
+                        <w:t xml:space="preserve"> </w:t>
+                      </w:r>
+                      <w:proofErr w:type="spellStart"/>
+                      <w:r>
+                        <w:t>representations</w:t>
+                      </w:r>
+                      <w:proofErr w:type="spellEnd"/>
+                      <w:r>
+                        <w:t xml:space="preserve"> di nodi strutturalmente equivalenti (inclusi i nodi specchio), mentre struc2vec fornisce i risultati migliori.</w:t>
+                      </w:r>
+                    </w:p>
+                    <w:p>
+                      <w:r>
+                        <w:t xml:space="preserve">Per concludere, ci teniamo a sottolineare il fatto che struc2vec `e stato citato 302 volte (fonte: Google </w:t>
+                      </w:r>
+                      <w:proofErr w:type="spellStart"/>
+                      <w:r>
+                        <w:t>Scholar</w:t>
+                      </w:r>
+                      <w:proofErr w:type="spellEnd"/>
+                      <w:r>
+                        <w:t xml:space="preserve">) e per gli ambiti </w:t>
+                      </w:r>
+                      <w:proofErr w:type="spellStart"/>
+                      <w:r>
+                        <w:t>piu`</w:t>
+                      </w:r>
+                      <w:proofErr w:type="spellEnd"/>
+                      <w:r>
+                        <w:t xml:space="preserve"> </w:t>
+                      </w:r>
+                      <w:proofErr w:type="spellStart"/>
+                      <w:r>
+                        <w:t>diﬀerenti</w:t>
+                      </w:r>
+                      <w:proofErr w:type="spellEnd"/>
+                      <w:r>
+                        <w:t xml:space="preserve">. `E stato confrontato con un metodo sviluppato l’anno successivo, Deep Recursive Network </w:t>
+                      </w:r>
+                      <w:proofErr w:type="spellStart"/>
+                      <w:r>
+                        <w:t>Embedding</w:t>
+                      </w:r>
+                      <w:proofErr w:type="spellEnd"/>
+                      <w:r>
+                        <w:t xml:space="preserve"> (DRNE), sullo stesso dataset; le prestazioni rimangono tutt’ora molto elevate.</w:t>
+                      </w:r>
+                    </w:p>
+                  </w:txbxContent>
+                </v:textbox>
+              </v:shape>
+            </w:pict>
+          </mc:Fallback>
+        </mc:AlternateContent>
+      </w:r>
+      <w:r>
+        <w:rPr>
+          <w:noProof/>
+        </w:rPr>
         <w:drawing>
           <wp:inline distT="0" distB="0" distL="0" distR="0">
             <wp:extent cx="6120130" cy="4587240"/>
@@ -5566,6 +7155,189 @@
           <w:noProof/>
         </w:rPr>
         <w:lastRenderedPageBreak/>
+        <mc:AlternateContent>
+          <mc:Choice Requires="wps">
+            <w:drawing>
+              <wp:anchor distT="0" distB="0" distL="114300" distR="114300" simplePos="0" relativeHeight="251674624" behindDoc="0" locked="0" layoutInCell="1" allowOverlap="1">
+                <wp:simplePos x="0" y="0"/>
+                <wp:positionH relativeFrom="column">
+                  <wp:posOffset>19381</wp:posOffset>
+                </wp:positionH>
+                <wp:positionV relativeFrom="paragraph">
+                  <wp:posOffset>4817193</wp:posOffset>
+                </wp:positionV>
+                <wp:extent cx="6122505" cy="2337683"/>
+                <wp:effectExtent l="0" t="0" r="12065" b="24765"/>
+                <wp:wrapNone/>
+                <wp:docPr id="32" name="Casella di testo 32"/>
+                <wp:cNvGraphicFramePr/>
+                <a:graphic xmlns:a="http://schemas.openxmlformats.org/drawingml/2006/main">
+                  <a:graphicData uri="http://schemas.microsoft.com/office/word/2010/wordprocessingShape">
+                    <wps:wsp>
+                      <wps:cNvSpPr txBox="1"/>
+                      <wps:spPr>
+                        <a:xfrm>
+                          <a:off x="0" y="0"/>
+                          <a:ext cx="6122505" cy="2337683"/>
+                        </a:xfrm>
+                        <a:prstGeom prst="rect">
+                          <a:avLst/>
+                        </a:prstGeom>
+                        <a:solidFill>
+                          <a:schemeClr val="lt1"/>
+                        </a:solidFill>
+                        <a:ln w="6350">
+                          <a:solidFill>
+                            <a:prstClr val="black"/>
+                          </a:solidFill>
+                        </a:ln>
+                      </wps:spPr>
+                      <wps:txbx>
+                        <w:txbxContent>
+                          <w:p>
+                            <w:r>
+                              <w:t xml:space="preserve">Sviluppato nel 2015, L-GRAAL  </w:t>
+                            </w:r>
+                            <w:r>
+                              <w:t>è</w:t>
+                            </w:r>
+                            <w:r>
+                              <w:t xml:space="preserve"> un metodo basato sull’idea di mappare insieme nodi che costituiscono un pattern (presenza di </w:t>
+                            </w:r>
+                            <w:proofErr w:type="spellStart"/>
+                            <w:r>
+                              <w:t>sottograﬁ</w:t>
+                            </w:r>
+                            <w:proofErr w:type="spellEnd"/>
+                            <w:r>
+                              <w:t xml:space="preserve"> chiamati graphlet23) </w:t>
+                            </w:r>
+                            <w:proofErr w:type="spellStart"/>
+                            <w:r>
+                              <w:t>deﬁnito</w:t>
+                            </w:r>
+                            <w:proofErr w:type="spellEnd"/>
+                            <w:r>
+                              <w:t xml:space="preserve"> da una grande quantit</w:t>
+                            </w:r>
+                            <w:r>
+                              <w:t>à</w:t>
+                            </w:r>
+                            <w:r>
+                              <w:t xml:space="preserve"> di interazioni condivise. L-GRAAL ottimizza una funzione obiettivo, che fonde le informazioni derivanti dalle sequenze di proteine con le interazioni tra i vari </w:t>
+                            </w:r>
+                            <w:proofErr w:type="spellStart"/>
+                            <w:r>
+                              <w:t>graphlet</w:t>
+                            </w:r>
+                            <w:proofErr w:type="spellEnd"/>
+                            <w:r>
+                              <w:t>, risolta con la Programmazione Intera. L-GRAAL `e in grado di individuare l’</w:t>
+                            </w:r>
+                            <w:proofErr w:type="spellStart"/>
+                            <w:r>
+                              <w:t>overlap</w:t>
+                            </w:r>
+                            <w:proofErr w:type="spellEnd"/>
+                            <w:r>
+                              <w:t xml:space="preserve"> tra le reti e fornisce risultati migliori di tutti gli altri metodi GO-</w:t>
+                            </w:r>
+                            <w:proofErr w:type="spellStart"/>
+                            <w:r>
+                              <w:t>based</w:t>
+                            </w:r>
+                            <w:proofErr w:type="spellEnd"/>
+                            <w:r>
+                              <w:t xml:space="preserve"> a livello di mapping delle proteine e delle interazioni tra le stesse.</w:t>
+                            </w:r>
+                          </w:p>
+                        </w:txbxContent>
+                      </wps:txbx>
+                      <wps:bodyPr rot="0" spcFirstLastPara="0" vertOverflow="overflow" horzOverflow="overflow" vert="horz" wrap="square" lIns="91440" tIns="45720" rIns="91440" bIns="45720" numCol="1" spcCol="0" rtlCol="0" fromWordArt="0" anchor="t" anchorCtr="0" forceAA="0" compatLnSpc="1">
+                        <a:prstTxWarp prst="textNoShape">
+                          <a:avLst/>
+                        </a:prstTxWarp>
+                        <a:noAutofit/>
+                      </wps:bodyPr>
+                    </wps:wsp>
+                  </a:graphicData>
+                </a:graphic>
+              </wp:anchor>
+            </w:drawing>
+          </mc:Choice>
+          <mc:Fallback>
+            <w:pict>
+              <v:shape id="Casella di testo 32" o:spid="_x0000_s1039" type="#_x0000_t202" style="position:absolute;margin-left:1.55pt;margin-top:379.3pt;width:482.1pt;height:184.05pt;z-index:251674624;visibility:visible;mso-wrap-style:square;mso-wrap-distance-left:9pt;mso-wrap-distance-top:0;mso-wrap-distance-right:9pt;mso-wrap-distance-bottom:0;mso-position-horizontal:absolute;mso-position-horizontal-relative:text;mso-position-vertical:absolute;mso-position-vertical-relative:text;v-text-anchor:top" o:gfxdata="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" fillcolor="white [3201]" strokeweight=".5pt">
+                <v:textbox>
+                  <w:txbxContent>
+                    <w:p>
+                      <w:r>
+                        <w:t xml:space="preserve">Sviluppato nel 2015, L-GRAAL  </w:t>
+                      </w:r>
+                      <w:r>
+                        <w:t>è</w:t>
+                      </w:r>
+                      <w:r>
+                        <w:t xml:space="preserve"> un metodo basato sull’idea di mappare insieme nodi che costituiscono un pattern (presenza di </w:t>
+                      </w:r>
+                      <w:proofErr w:type="spellStart"/>
+                      <w:r>
+                        <w:t>sottograﬁ</w:t>
+                      </w:r>
+                      <w:proofErr w:type="spellEnd"/>
+                      <w:r>
+                        <w:t xml:space="preserve"> chiamati graphlet23) </w:t>
+                      </w:r>
+                      <w:proofErr w:type="spellStart"/>
+                      <w:r>
+                        <w:t>deﬁnito</w:t>
+                      </w:r>
+                      <w:proofErr w:type="spellEnd"/>
+                      <w:r>
+                        <w:t xml:space="preserve"> da una grande quantit</w:t>
+                      </w:r>
+                      <w:r>
+                        <w:t>à</w:t>
+                      </w:r>
+                      <w:r>
+                        <w:t xml:space="preserve"> di interazioni condivise. L-GRAAL ottimizza una funzione obiettivo, che fonde le informazioni derivanti dalle sequenze di proteine con le interazioni tra i vari </w:t>
+                      </w:r>
+                      <w:proofErr w:type="spellStart"/>
+                      <w:r>
+                        <w:t>graphlet</w:t>
+                      </w:r>
+                      <w:proofErr w:type="spellEnd"/>
+                      <w:r>
+                        <w:t>, risolta con la Programmazione Intera. L-GRAAL `e in grado di individuare l’</w:t>
+                      </w:r>
+                      <w:proofErr w:type="spellStart"/>
+                      <w:r>
+                        <w:t>overlap</w:t>
+                      </w:r>
+                      <w:proofErr w:type="spellEnd"/>
+                      <w:r>
+                        <w:t xml:space="preserve"> tra le reti e fornisce risultati migliori di tutti gli altri metodi GO-</w:t>
+                      </w:r>
+                      <w:proofErr w:type="spellStart"/>
+                      <w:r>
+                        <w:t>based</w:t>
+                      </w:r>
+                      <w:proofErr w:type="spellEnd"/>
+                      <w:r>
+                        <w:t xml:space="preserve"> a livello di mapping delle proteine e delle interazioni tra le stesse.</w:t>
+                      </w:r>
+                    </w:p>
+                  </w:txbxContent>
+                </v:textbox>
+              </v:shape>
+            </w:pict>
+          </mc:Fallback>
+        </mc:AlternateContent>
+      </w:r>
+      <w:r>
+        <w:rPr>
+          <w:noProof/>
+        </w:rPr>
         <w:drawing>
           <wp:inline distT="0" distB="0" distL="0" distR="0">
             <wp:extent cx="6120130" cy="4582795"/>
@@ -5705,13 +7477,12 @@
                             </w:r>
                             <w:proofErr w:type="spellEnd"/>
                             <w:r>
-                              <w:t xml:space="preserve"> a pochi anni fa non erano note. Abbiamo proposto una descrizione, seppur breve, del funzionamento di quattro dei metodi pi</w:t>
-                            </w:r>
-                            <w:r>
-                              <w:t xml:space="preserve">ù </w:t>
-                            </w:r>
-                            <w:r>
-                              <w:t xml:space="preserve">all’avanguardia proposti negli ultimi anni: MTGO, </w:t>
+                              <w:t xml:space="preserve"> a pochi anni fa non erano note. Abbiamo proposto una descrizione, seppur breve, del funzionamento di quattro dei metod</w:t>
+                            </w:r>
+                            <w:bookmarkStart w:id="0" w:name="_GoBack"/>
+                            <w:bookmarkEnd w:id="0"/>
+                            <w:r>
+                              <w:t xml:space="preserve">i più all’avanguardia proposti negli ultimi anni: MTGO, </w:t>
                             </w:r>
                             <w:proofErr w:type="spellStart"/>
                             <w:r>
@@ -5719,13 +7490,7 @@
                             </w:r>
                             <w:proofErr w:type="spellEnd"/>
                             <w:r>
-                              <w:t>, struc2vec e L-GRAAL; metodi con un’elevata complessit</w:t>
-                            </w:r>
-                            <w:r>
-                              <w:t>à</w:t>
-                            </w:r>
-                            <w:r>
-                              <w:t xml:space="preserve"> dal punto di vista computazionale a causa dell’NP-completezza del problema.</w:t>
+                              <w:t>, struc2vec e L-GRAAL; metodi con un’elevata complessità dal punto di vista computazionale a causa dell’NP-completezza del problema.</w:t>
                             </w:r>
                           </w:p>
                           <w:p>
@@ -5738,13 +7503,7 @@
                             </w:r>
                             <w:proofErr w:type="spellEnd"/>
                             <w:r>
-                              <w:t xml:space="preserve"> sono ancora aperte e molte frontiere devono ancora essere esplorate; con questo progetto abbiamo solamente dato una vaga idea della vastit</w:t>
-                            </w:r>
-                            <w:r>
-                              <w:t>à</w:t>
-                            </w:r>
-                            <w:r>
-                              <w:t xml:space="preserve"> dell’argomento, di cui si `e appena iniziato a parlare.</w:t>
+                              <w:t xml:space="preserve"> sono ancora aperte e molte frontiere devono ancora essere esplorate; con questo progetto abbiamo solamente dato una vaga idea della vastità dell’argomento, di cui si `e appena iniziato a parlare.</w:t>
                             </w:r>
                           </w:p>
                         </w:txbxContent>
@@ -5763,7 +7522,7 @@
           </mc:Choice>
           <mc:Fallback>
             <w:pict>
-              <v:shape id="Casella di testo 27" o:spid="_x0000_s1034" type="#_x0000_t202" style="position:absolute;margin-left:-.85pt;margin-top:382.45pt;width:478.1pt;height:259.2pt;z-index:251668480;visibility:visible;mso-wrap-style:square;mso-wrap-distance-left:9pt;mso-wrap-distance-top:0;mso-wrap-distance-right:9pt;mso-wrap-distance-bottom:0;mso-position-horizontal:absolute;mso-position-horizontal-relative:text;mso-position-vertical:absolute;mso-position-vertical-relative:text;v-text-anchor:top" o:gfxdata="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" filled="f" stroked="f" strokeweight=".5pt">
+              <v:shape id="Casella di testo 27" o:spid="_x0000_s1040" type="#_x0000_t202" style="position:absolute;margin-left:-.85pt;margin-top:382.45pt;width:478.1pt;height:259.2pt;z-index:251668480;visibility:visible;mso-wrap-style:square;mso-wrap-distance-left:9pt;mso-wrap-distance-top:0;mso-wrap-distance-right:9pt;mso-wrap-distance-bottom:0;mso-position-horizontal:absolute;mso-position-horizontal-relative:text;mso-position-vertical:absolute;mso-position-vertical-relative:text;v-text-anchor:top" o:gfxdata="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" filled="f" stroked="f" strokeweight=".5pt">
                 <v:textbox>
                   <w:txbxContent>
                     <w:p>
@@ -5776,13 +7535,12 @@
                       </w:r>
                       <w:proofErr w:type="spellEnd"/>
                       <w:r>
-                        <w:t xml:space="preserve"> a pochi anni fa non erano note. Abbiamo proposto una descrizione, seppur breve, del funzionamento di quattro dei metodi pi</w:t>
-                      </w:r>
-                      <w:r>
-                        <w:t xml:space="preserve">ù </w:t>
-                      </w:r>
-                      <w:r>
-                        <w:t xml:space="preserve">all’avanguardia proposti negli ultimi anni: MTGO, </w:t>
+                        <w:t xml:space="preserve"> a pochi anni fa non erano note. Abbiamo proposto una descrizione, seppur breve, del funzionamento di quattro dei metod</w:t>
+                      </w:r>
+                      <w:bookmarkStart w:id="1" w:name="_GoBack"/>
+                      <w:bookmarkEnd w:id="1"/>
+                      <w:r>
+                        <w:t xml:space="preserve">i più all’avanguardia proposti negli ultimi anni: MTGO, </w:t>
                       </w:r>
                       <w:proofErr w:type="spellStart"/>
                       <w:r>
@@ -5790,13 +7548,7 @@
                       </w:r>
                       <w:proofErr w:type="spellEnd"/>
                       <w:r>
-                        <w:t>, struc2vec e L-GRAAL; metodi con un’elevata complessit</w:t>
-                      </w:r>
-                      <w:r>
-                        <w:t>à</w:t>
-                      </w:r>
-                      <w:r>
-                        <w:t xml:space="preserve"> dal punto di vista computazionale a causa dell’NP-completezza del problema.</w:t>
+                        <w:t>, struc2vec e L-GRAAL; metodi con un’elevata complessità dal punto di vista computazionale a causa dell’NP-completezza del problema.</w:t>
                       </w:r>
                     </w:p>
                     <w:p>
@@ -5809,13 +7561,7 @@
                       </w:r>
                       <w:proofErr w:type="spellEnd"/>
                       <w:r>
-                        <w:t xml:space="preserve"> sono ancora aperte e molte frontiere devono ancora essere esplorate; con questo progetto abbiamo solamente dato una vaga idea della vastit</w:t>
-                      </w:r>
-                      <w:r>
-                        <w:t>à</w:t>
-                      </w:r>
-                      <w:r>
-                        <w:t xml:space="preserve"> dell’argomento, di cui si `e appena iniziato a parlare.</w:t>
+                        <w:t xml:space="preserve"> sono ancora aperte e molte frontiere devono ancora essere esplorate; con questo progetto abbiamo solamente dato una vaga idea della vastità dell’argomento, di cui si `e appena iniziato a parlare.</w:t>
                       </w:r>
                     </w:p>
                   </w:txbxContent>

</xml_diff>